<commit_message>
updating course pack for 2019
</commit_message>
<xml_diff>
--- a/coursepack/coursepack_contents.docx
+++ b/coursepack/coursepack_contents.docx
@@ -17,15 +17,29 @@
         <w:jc w:val="center"/>
       </w:pPr>
       <w:r>
-        <w:t xml:space="preserve">DHSI 2018, Course #44, Elisa </w:t>
+        <w:t>DHSI 201</w:t>
+      </w:r>
+      <w:r>
+        <w:t>9</w:t>
+      </w:r>
+      <w:r>
+        <w:t>, Course #4</w:t>
+      </w:r>
+      <w:r>
+        <w:t>9</w:t>
+      </w:r>
+      <w:bookmarkStart w:id="0" w:name="_GoBack"/>
+      <w:bookmarkEnd w:id="0"/>
+      <w:r>
+        <w:t xml:space="preserve">, Elisa </w:t>
       </w:r>
       <w:proofErr w:type="spellStart"/>
       <w:r>
-        <w:t>Beshero-Bondar</w:t>
+        <w:t>Beshero</w:t>
       </w:r>
       <w:proofErr w:type="spellEnd"/>
       <w:r>
-        <w:t xml:space="preserve"> and David J. Birnbaum</w:t>
+        <w:t>-Bondar and David J. Birnbaum</w:t>
       </w:r>
     </w:p>
     <w:p>
@@ -436,8 +450,13 @@
         <w:t>Using &lt;</w:t>
       </w:r>
       <w:proofErr w:type="spellStart"/>
-      <w:r>
-        <w:t>xsl:analyze-string</w:t>
+      <w:proofErr w:type="gramStart"/>
+      <w:r>
+        <w:t>xsl:analyze</w:t>
+      </w:r>
+      <w:proofErr w:type="gramEnd"/>
+      <w:r>
+        <w:t>-string</w:t>
       </w:r>
       <w:proofErr w:type="spellEnd"/>
       <w:r>
@@ -881,7 +900,15 @@
         </w:tabs>
       </w:pPr>
       <w:r>
-        <w:t>XQuery 1.0 and XPath 2.0 functions and operators quick reference</w:t>
+        <w:t xml:space="preserve">XQuery 1.0 and XPath 2.0 functions and </w:t>
+      </w:r>
+      <w:proofErr w:type="gramStart"/>
+      <w:r>
+        <w:t>operators</w:t>
+      </w:r>
+      <w:proofErr w:type="gramEnd"/>
+      <w:r>
+        <w:t xml:space="preserve"> quick reference</w:t>
       </w:r>
       <w:r>
         <w:tab/>
@@ -1095,8 +1122,6 @@
       <w:r>
         <w:t>232</w:t>
       </w:r>
-      <w:bookmarkStart w:id="0" w:name="_GoBack"/>
-      <w:bookmarkEnd w:id="0"/>
     </w:p>
     <w:p>
       <w:pPr>
@@ -1836,7 +1861,7 @@
     </w:rPrDefault>
     <w:pPrDefault/>
   </w:docDefaults>
-  <w:latentStyles w:defLockedState="0" w:defUIPriority="99" w:defSemiHidden="0" w:defUnhideWhenUsed="0" w:defQFormat="0" w:count="375">
+  <w:latentStyles w:defLockedState="0" w:defUIPriority="99" w:defSemiHidden="0" w:defUnhideWhenUsed="0" w:defQFormat="0" w:count="376">
     <w:lsdException w:name="Normal" w:uiPriority="0" w:qFormat="1"/>
     <w:lsdException w:name="heading 1" w:uiPriority="9" w:qFormat="1"/>
     <w:lsdException w:name="heading 2" w:semiHidden="1" w:uiPriority="9" w:unhideWhenUsed="1" w:qFormat="1"/>
@@ -1942,7 +1967,6 @@
     <w:lsdException w:name="HTML Sample" w:semiHidden="1" w:unhideWhenUsed="1"/>
     <w:lsdException w:name="HTML Typewriter" w:semiHidden="1" w:unhideWhenUsed="1"/>
     <w:lsdException w:name="HTML Variable" w:semiHidden="1" w:unhideWhenUsed="1"/>
-    <w:lsdException w:name="Normal Table" w:semiHidden="1" w:unhideWhenUsed="1"/>
     <w:lsdException w:name="annotation subject" w:semiHidden="1" w:unhideWhenUsed="1"/>
     <w:lsdException w:name="No List" w:semiHidden="1" w:unhideWhenUsed="1"/>
     <w:lsdException w:name="Outline List 1" w:semiHidden="1" w:unhideWhenUsed="1"/>
@@ -1989,10 +2013,8 @@
     <w:lsdException w:name="Table Subtle 2" w:semiHidden="1" w:unhideWhenUsed="1"/>
     <w:lsdException w:name="Table Web 1" w:semiHidden="1" w:unhideWhenUsed="1"/>
     <w:lsdException w:name="Table Web 2" w:semiHidden="1" w:unhideWhenUsed="1"/>
-    <w:lsdException w:name="Table Web 3" w:semiHidden="1" w:unhideWhenUsed="1"/>
     <w:lsdException w:name="Balloon Text" w:semiHidden="1" w:unhideWhenUsed="1"/>
     <w:lsdException w:name="Table Grid" w:uiPriority="39"/>
-    <w:lsdException w:name="Table Theme" w:semiHidden="1" w:unhideWhenUsed="1"/>
     <w:lsdException w:name="Placeholder Text" w:semiHidden="1"/>
     <w:lsdException w:name="No Spacing" w:uiPriority="1" w:qFormat="1"/>
     <w:lsdException w:name="Light Shading" w:uiPriority="60"/>
@@ -2210,6 +2232,7 @@
     <w:lsdException w:name="List Table 7 Colorful Accent 6" w:uiPriority="52"/>
     <w:lsdException w:name="Mention" w:semiHidden="1" w:unhideWhenUsed="1"/>
     <w:lsdException w:name="Smart Hyperlink" w:semiHidden="1" w:unhideWhenUsed="1"/>
+    <w:lsdException w:name="Smart Link" w:semiHidden="1" w:unhideWhenUsed="1"/>
   </w:latentStyles>
   <w:style w:type="paragraph" w:default="1" w:styleId="Normal">
     <w:name w:val="Normal"/>

</xml_diff>

<commit_message>
updating coursepak for 2021 pandemic edition
</commit_message>
<xml_diff>
--- a/coursepack/coursepack_contents.docx
+++ b/coursepack/coursepack_contents.docx
@@ -1,6 +1,6 @@
 
 <file path=word/document.xml><?xml version="1.0" encoding="utf-8"?>
-<w:document xmlns:wpc="http://schemas.microsoft.com/office/word/2010/wordprocessingCanvas" xmlns:cx="http://schemas.microsoft.com/office/drawing/2014/chartex" xmlns:cx1="http://schemas.microsoft.com/office/drawing/2015/9/8/chartex" xmlns:cx2="http://schemas.microsoft.com/office/drawing/2015/10/21/chartex" xmlns:cx3="http://schemas.microsoft.com/office/drawing/2016/5/9/chartex" xmlns:cx4="http://schemas.microsoft.com/office/drawing/2016/5/10/chartex" xmlns:cx5="http://schemas.microsoft.com/office/drawing/2016/5/11/chartex" xmlns:cx6="http://schemas.microsoft.com/office/drawing/2016/5/12/chartex" xmlns:cx7="http://schemas.microsoft.com/office/drawing/2016/5/13/chartex" xmlns:cx8="http://schemas.microsoft.com/office/drawing/2016/5/14/chartex" xmlns:mc="http://schemas.openxmlformats.org/markup-compatibility/2006" xmlns:aink="http://schemas.microsoft.com/office/drawing/2016/ink" xmlns:am3d="http://schemas.microsoft.com/office/drawing/2017/model3d" xmlns:o="urn:schemas-microsoft-com:office:office" xmlns:r="http://schemas.openxmlformats.org/officeDocument/2006/relationships" xmlns:m="http://schemas.openxmlformats.org/officeDocument/2006/math" xmlns:v="urn:schemas-microsoft-com:vml" xmlns:wp14="http://schemas.microsoft.com/office/word/2010/wordprocessingDrawing" xmlns:wp="http://schemas.openxmlformats.org/drawingml/2006/wordprocessingDrawing" xmlns:w10="urn:schemas-microsoft-com:office:word" xmlns:w="http://schemas.openxmlformats.org/wordprocessingml/2006/main" xmlns:w14="http://schemas.microsoft.com/office/word/2010/wordml" xmlns:w15="http://schemas.microsoft.com/office/word/2012/wordml" xmlns:w16cid="http://schemas.microsoft.com/office/word/2016/wordml/cid" xmlns:w16se="http://schemas.microsoft.com/office/word/2015/wordml/symex" xmlns:wpg="http://schemas.microsoft.com/office/word/2010/wordprocessingGroup" xmlns:wpi="http://schemas.microsoft.com/office/word/2010/wordprocessingInk" xmlns:wne="http://schemas.microsoft.com/office/word/2006/wordml" xmlns:wps="http://schemas.microsoft.com/office/word/2010/wordprocessingShape" mc:Ignorable="w14 w15 w16se w16cid wp14">
+<w:document xmlns:wpc="http://schemas.microsoft.com/office/word/2010/wordprocessingCanvas" xmlns:cx="http://schemas.microsoft.com/office/drawing/2014/chartex" xmlns:cx1="http://schemas.microsoft.com/office/drawing/2015/9/8/chartex" xmlns:cx2="http://schemas.microsoft.com/office/drawing/2015/10/21/chartex" xmlns:cx3="http://schemas.microsoft.com/office/drawing/2016/5/9/chartex" xmlns:cx4="http://schemas.microsoft.com/office/drawing/2016/5/10/chartex" xmlns:cx5="http://schemas.microsoft.com/office/drawing/2016/5/11/chartex" xmlns:cx6="http://schemas.microsoft.com/office/drawing/2016/5/12/chartex" xmlns:cx7="http://schemas.microsoft.com/office/drawing/2016/5/13/chartex" xmlns:cx8="http://schemas.microsoft.com/office/drawing/2016/5/14/chartex" xmlns:mc="http://schemas.openxmlformats.org/markup-compatibility/2006" xmlns:aink="http://schemas.microsoft.com/office/drawing/2016/ink" xmlns:am3d="http://schemas.microsoft.com/office/drawing/2017/model3d" xmlns:o="urn:schemas-microsoft-com:office:office" xmlns:r="http://schemas.openxmlformats.org/officeDocument/2006/relationships" xmlns:m="http://schemas.openxmlformats.org/officeDocument/2006/math" xmlns:v="urn:schemas-microsoft-com:vml" xmlns:wp14="http://schemas.microsoft.com/office/word/2010/wordprocessingDrawing" xmlns:wp="http://schemas.openxmlformats.org/drawingml/2006/wordprocessingDrawing" xmlns:w10="urn:schemas-microsoft-com:office:word" xmlns:w="http://schemas.openxmlformats.org/wordprocessingml/2006/main" xmlns:w14="http://schemas.microsoft.com/office/word/2010/wordml" xmlns:w15="http://schemas.microsoft.com/office/word/2012/wordml" xmlns:w16cex="http://schemas.microsoft.com/office/word/2018/wordml/cex" xmlns:w16cid="http://schemas.microsoft.com/office/word/2016/wordml/cid" xmlns:w16="http://schemas.microsoft.com/office/word/2018/wordml" xmlns:w16se="http://schemas.microsoft.com/office/word/2015/wordml/symex" xmlns:wpg="http://schemas.microsoft.com/office/word/2010/wordprocessingGroup" xmlns:wpi="http://schemas.microsoft.com/office/word/2010/wordprocessingInk" xmlns:wne="http://schemas.microsoft.com/office/word/2006/wordml" xmlns:wps="http://schemas.microsoft.com/office/word/2010/wordprocessingShape" mc:Ignorable="w14 w15 w16se w16cid w16 w16cex wp14">
   <w:body>
     <w:p>
       <w:pPr>
@@ -8,7 +8,7 @@
         <w:jc w:val="center"/>
       </w:pPr>
       <w:r>
-        <w:t>XPath for Document Archeology and Project Management</w:t>
+        <w:t>Processing XML and TEI into What? A Free-for-all Pair of Workshops</w:t>
       </w:r>
     </w:p>
     <w:p>
@@ -17,29 +17,19 @@
         <w:jc w:val="center"/>
       </w:pPr>
       <w:r>
-        <w:t>DHSI 201</w:t>
-      </w:r>
-      <w:r>
-        <w:t>9</w:t>
-      </w:r>
-      <w:r>
-        <w:t>, Course #4</w:t>
-      </w:r>
-      <w:r>
-        <w:t>9</w:t>
-      </w:r>
-      <w:bookmarkStart w:id="0" w:name="_GoBack"/>
-      <w:bookmarkEnd w:id="0"/>
-      <w:r>
-        <w:t xml:space="preserve">, Elisa </w:t>
-      </w:r>
-      <w:proofErr w:type="spellStart"/>
-      <w:r>
-        <w:t>Beshero</w:t>
-      </w:r>
-      <w:proofErr w:type="spellEnd"/>
-      <w:r>
-        <w:t>-Bondar and David J. Birnbaum</w:t>
+        <w:t>DHSI 20</w:t>
+      </w:r>
+      <w:r>
+        <w:t>21</w:t>
+      </w:r>
+      <w:r>
+        <w:t>, Course #</w:t>
+      </w:r>
+      <w:r>
+        <w:t>12</w:t>
+      </w:r>
+      <w:r>
+        <w:t xml:space="preserve">, Elisa Beshero-Bondar </w:t>
       </w:r>
     </w:p>
     <w:p>
@@ -1148,7 +1138,7 @@
 </file>
 
 <file path=word/numbering.xml><?xml version="1.0" encoding="utf-8"?>
-<w:numbering xmlns:wpc="http://schemas.microsoft.com/office/word/2010/wordprocessingCanvas" xmlns:cx="http://schemas.microsoft.com/office/drawing/2014/chartex" xmlns:cx1="http://schemas.microsoft.com/office/drawing/2015/9/8/chartex" xmlns:cx2="http://schemas.microsoft.com/office/drawing/2015/10/21/chartex" xmlns:cx3="http://schemas.microsoft.com/office/drawing/2016/5/9/chartex" xmlns:cx4="http://schemas.microsoft.com/office/drawing/2016/5/10/chartex" xmlns:cx5="http://schemas.microsoft.com/office/drawing/2016/5/11/chartex" xmlns:cx6="http://schemas.microsoft.com/office/drawing/2016/5/12/chartex" xmlns:cx7="http://schemas.microsoft.com/office/drawing/2016/5/13/chartex" xmlns:cx8="http://schemas.microsoft.com/office/drawing/2016/5/14/chartex" xmlns:mc="http://schemas.openxmlformats.org/markup-compatibility/2006" xmlns:aink="http://schemas.microsoft.com/office/drawing/2016/ink" xmlns:am3d="http://schemas.microsoft.com/office/drawing/2017/model3d" xmlns:o="urn:schemas-microsoft-com:office:office" xmlns:r="http://schemas.openxmlformats.org/officeDocument/2006/relationships" xmlns:m="http://schemas.openxmlformats.org/officeDocument/2006/math" xmlns:v="urn:schemas-microsoft-com:vml" xmlns:wp14="http://schemas.microsoft.com/office/word/2010/wordprocessingDrawing" xmlns:wp="http://schemas.openxmlformats.org/drawingml/2006/wordprocessingDrawing" xmlns:w10="urn:schemas-microsoft-com:office:word" xmlns:w="http://schemas.openxmlformats.org/wordprocessingml/2006/main" xmlns:w14="http://schemas.microsoft.com/office/word/2010/wordml" xmlns:w15="http://schemas.microsoft.com/office/word/2012/wordml" xmlns:w16cid="http://schemas.microsoft.com/office/word/2016/wordml/cid" xmlns:w16se="http://schemas.microsoft.com/office/word/2015/wordml/symex" xmlns:wpg="http://schemas.microsoft.com/office/word/2010/wordprocessingGroup" xmlns:wpi="http://schemas.microsoft.com/office/word/2010/wordprocessingInk" xmlns:wne="http://schemas.microsoft.com/office/word/2006/wordml" xmlns:wps="http://schemas.microsoft.com/office/word/2010/wordprocessingShape" mc:Ignorable="w14 w15 w16se w16cid wp14">
+<w:numbering xmlns:wpc="http://schemas.microsoft.com/office/word/2010/wordprocessingCanvas" xmlns:cx="http://schemas.microsoft.com/office/drawing/2014/chartex" xmlns:cx1="http://schemas.microsoft.com/office/drawing/2015/9/8/chartex" xmlns:cx2="http://schemas.microsoft.com/office/drawing/2015/10/21/chartex" xmlns:cx3="http://schemas.microsoft.com/office/drawing/2016/5/9/chartex" xmlns:cx4="http://schemas.microsoft.com/office/drawing/2016/5/10/chartex" xmlns:cx5="http://schemas.microsoft.com/office/drawing/2016/5/11/chartex" xmlns:cx6="http://schemas.microsoft.com/office/drawing/2016/5/12/chartex" xmlns:cx7="http://schemas.microsoft.com/office/drawing/2016/5/13/chartex" xmlns:cx8="http://schemas.microsoft.com/office/drawing/2016/5/14/chartex" xmlns:mc="http://schemas.openxmlformats.org/markup-compatibility/2006" xmlns:aink="http://schemas.microsoft.com/office/drawing/2016/ink" xmlns:am3d="http://schemas.microsoft.com/office/drawing/2017/model3d" xmlns:o="urn:schemas-microsoft-com:office:office" xmlns:r="http://schemas.openxmlformats.org/officeDocument/2006/relationships" xmlns:m="http://schemas.openxmlformats.org/officeDocument/2006/math" xmlns:v="urn:schemas-microsoft-com:vml" xmlns:wp14="http://schemas.microsoft.com/office/word/2010/wordprocessingDrawing" xmlns:wp="http://schemas.openxmlformats.org/drawingml/2006/wordprocessingDrawing" xmlns:w10="urn:schemas-microsoft-com:office:word" xmlns:w="http://schemas.openxmlformats.org/wordprocessingml/2006/main" xmlns:w14="http://schemas.microsoft.com/office/word/2010/wordml" xmlns:w15="http://schemas.microsoft.com/office/word/2012/wordml" xmlns:w16cex="http://schemas.microsoft.com/office/word/2018/wordml/cex" xmlns:w16cid="http://schemas.microsoft.com/office/word/2016/wordml/cid" xmlns:w16="http://schemas.microsoft.com/office/word/2018/wordml" xmlns:w16se="http://schemas.microsoft.com/office/word/2015/wordml/symex" xmlns:wpg="http://schemas.microsoft.com/office/word/2010/wordprocessingGroup" xmlns:wpi="http://schemas.microsoft.com/office/word/2010/wordprocessingInk" xmlns:wne="http://schemas.microsoft.com/office/word/2006/wordml" xmlns:wps="http://schemas.microsoft.com/office/word/2010/wordprocessingShape" mc:Ignorable="w14 w15 w16se w16cid w16 w16cex wp14">
   <w:abstractNum w:abstractNumId="0" w15:restartNumberingAfterBreak="0">
     <w:nsid w:val="2E471189"/>
     <w:multiLevelType w:val="multilevel"/>
@@ -1849,7 +1839,7 @@
 </file>
 
 <file path=word/styles.xml><?xml version="1.0" encoding="utf-8"?>
-<w:styles xmlns:mc="http://schemas.openxmlformats.org/markup-compatibility/2006" xmlns:r="http://schemas.openxmlformats.org/officeDocument/2006/relationships" xmlns:w="http://schemas.openxmlformats.org/wordprocessingml/2006/main" xmlns:w14="http://schemas.microsoft.com/office/word/2010/wordml" xmlns:w15="http://schemas.microsoft.com/office/word/2012/wordml" xmlns:w16cid="http://schemas.microsoft.com/office/word/2016/wordml/cid" xmlns:w16se="http://schemas.microsoft.com/office/word/2015/wordml/symex" mc:Ignorable="w14 w15 w16se w16cid">
+<w:styles xmlns:mc="http://schemas.openxmlformats.org/markup-compatibility/2006" xmlns:r="http://schemas.openxmlformats.org/officeDocument/2006/relationships" xmlns:w="http://schemas.openxmlformats.org/wordprocessingml/2006/main" xmlns:w14="http://schemas.microsoft.com/office/word/2010/wordml" xmlns:w15="http://schemas.microsoft.com/office/word/2012/wordml" xmlns:w16cex="http://schemas.microsoft.com/office/word/2018/wordml/cex" xmlns:w16cid="http://schemas.microsoft.com/office/word/2016/wordml/cid" xmlns:w16="http://schemas.microsoft.com/office/word/2018/wordml" xmlns:w16se="http://schemas.microsoft.com/office/word/2015/wordml/symex" mc:Ignorable="w14 w15 w16se w16cid w16 w16cex">
   <w:docDefaults>
     <w:rPrDefault>
       <w:rPr>
@@ -1967,6 +1957,7 @@
     <w:lsdException w:name="HTML Sample" w:semiHidden="1" w:unhideWhenUsed="1"/>
     <w:lsdException w:name="HTML Typewriter" w:semiHidden="1" w:unhideWhenUsed="1"/>
     <w:lsdException w:name="HTML Variable" w:semiHidden="1" w:unhideWhenUsed="1"/>
+    <w:lsdException w:name="Normal Table" w:semiHidden="1" w:unhideWhenUsed="1"/>
     <w:lsdException w:name="annotation subject" w:semiHidden="1" w:unhideWhenUsed="1"/>
     <w:lsdException w:name="No List" w:semiHidden="1" w:unhideWhenUsed="1"/>
     <w:lsdException w:name="Outline List 1" w:semiHidden="1" w:unhideWhenUsed="1"/>
@@ -2013,8 +2004,10 @@
     <w:lsdException w:name="Table Subtle 2" w:semiHidden="1" w:unhideWhenUsed="1"/>
     <w:lsdException w:name="Table Web 1" w:semiHidden="1" w:unhideWhenUsed="1"/>
     <w:lsdException w:name="Table Web 2" w:semiHidden="1" w:unhideWhenUsed="1"/>
+    <w:lsdException w:name="Table Web 3" w:semiHidden="1" w:unhideWhenUsed="1"/>
     <w:lsdException w:name="Balloon Text" w:semiHidden="1" w:unhideWhenUsed="1"/>
     <w:lsdException w:name="Table Grid" w:uiPriority="39"/>
+    <w:lsdException w:name="Table Theme" w:semiHidden="1" w:unhideWhenUsed="1"/>
     <w:lsdException w:name="Placeholder Text" w:semiHidden="1"/>
     <w:lsdException w:name="No Spacing" w:uiPriority="1" w:qFormat="1"/>
     <w:lsdException w:name="Light Shading" w:uiPriority="60"/>
@@ -2333,7 +2326,6 @@
   <w:style w:type="character" w:default="1" w:styleId="DefaultParagraphFont">
     <w:name w:val="Default Paragraph Font"/>
     <w:uiPriority w:val="1"/>
-    <w:semiHidden/>
     <w:unhideWhenUsed/>
   </w:style>
   <w:style w:type="table" w:default="1" w:styleId="TableNormal">

</xml_diff>

<commit_message>
updating site for 2022 DHSI
</commit_message>
<xml_diff>
--- a/coursepack/coursepack_contents.docx
+++ b/coursepack/coursepack_contents.docx
@@ -1,6 +1,6 @@
 
 <file path=word/document.xml><?xml version="1.0" encoding="utf-8"?>
-<w:document xmlns:wpc="http://schemas.microsoft.com/office/word/2010/wordprocessingCanvas" xmlns:cx="http://schemas.microsoft.com/office/drawing/2014/chartex" xmlns:cx1="http://schemas.microsoft.com/office/drawing/2015/9/8/chartex" xmlns:cx2="http://schemas.microsoft.com/office/drawing/2015/10/21/chartex" xmlns:cx3="http://schemas.microsoft.com/office/drawing/2016/5/9/chartex" xmlns:cx4="http://schemas.microsoft.com/office/drawing/2016/5/10/chartex" xmlns:cx5="http://schemas.microsoft.com/office/drawing/2016/5/11/chartex" xmlns:cx6="http://schemas.microsoft.com/office/drawing/2016/5/12/chartex" xmlns:cx7="http://schemas.microsoft.com/office/drawing/2016/5/13/chartex" xmlns:cx8="http://schemas.microsoft.com/office/drawing/2016/5/14/chartex" xmlns:mc="http://schemas.openxmlformats.org/markup-compatibility/2006" xmlns:aink="http://schemas.microsoft.com/office/drawing/2016/ink" xmlns:am3d="http://schemas.microsoft.com/office/drawing/2017/model3d" xmlns:o="urn:schemas-microsoft-com:office:office" xmlns:r="http://schemas.openxmlformats.org/officeDocument/2006/relationships" xmlns:m="http://schemas.openxmlformats.org/officeDocument/2006/math" xmlns:v="urn:schemas-microsoft-com:vml" xmlns:wp14="http://schemas.microsoft.com/office/word/2010/wordprocessingDrawing" xmlns:wp="http://schemas.openxmlformats.org/drawingml/2006/wordprocessingDrawing" xmlns:w10="urn:schemas-microsoft-com:office:word" xmlns:w="http://schemas.openxmlformats.org/wordprocessingml/2006/main" xmlns:w14="http://schemas.microsoft.com/office/word/2010/wordml" xmlns:w15="http://schemas.microsoft.com/office/word/2012/wordml" xmlns:w16cex="http://schemas.microsoft.com/office/word/2018/wordml/cex" xmlns:w16cid="http://schemas.microsoft.com/office/word/2016/wordml/cid" xmlns:w16="http://schemas.microsoft.com/office/word/2018/wordml" xmlns:w16se="http://schemas.microsoft.com/office/word/2015/wordml/symex" xmlns:wpg="http://schemas.microsoft.com/office/word/2010/wordprocessingGroup" xmlns:wpi="http://schemas.microsoft.com/office/word/2010/wordprocessingInk" xmlns:wne="http://schemas.microsoft.com/office/word/2006/wordml" xmlns:wps="http://schemas.microsoft.com/office/word/2010/wordprocessingShape" mc:Ignorable="w14 w15 w16se w16cid w16 w16cex wp14">
+<w:document xmlns:wpc="http://schemas.microsoft.com/office/word/2010/wordprocessingCanvas" xmlns:cx="http://schemas.microsoft.com/office/drawing/2014/chartex" xmlns:cx1="http://schemas.microsoft.com/office/drawing/2015/9/8/chartex" xmlns:cx2="http://schemas.microsoft.com/office/drawing/2015/10/21/chartex" xmlns:cx3="http://schemas.microsoft.com/office/drawing/2016/5/9/chartex" xmlns:cx4="http://schemas.microsoft.com/office/drawing/2016/5/10/chartex" xmlns:cx5="http://schemas.microsoft.com/office/drawing/2016/5/11/chartex" xmlns:cx6="http://schemas.microsoft.com/office/drawing/2016/5/12/chartex" xmlns:cx7="http://schemas.microsoft.com/office/drawing/2016/5/13/chartex" xmlns:cx8="http://schemas.microsoft.com/office/drawing/2016/5/14/chartex" xmlns:mc="http://schemas.openxmlformats.org/markup-compatibility/2006" xmlns:aink="http://schemas.microsoft.com/office/drawing/2016/ink" xmlns:am3d="http://schemas.microsoft.com/office/drawing/2017/model3d" xmlns:o="urn:schemas-microsoft-com:office:office" xmlns:oel="http://schemas.microsoft.com/office/2019/extlst" xmlns:r="http://schemas.openxmlformats.org/officeDocument/2006/relationships" xmlns:m="http://schemas.openxmlformats.org/officeDocument/2006/math" xmlns:v="urn:schemas-microsoft-com:vml" xmlns:wp14="http://schemas.microsoft.com/office/word/2010/wordprocessingDrawing" xmlns:wp="http://schemas.openxmlformats.org/drawingml/2006/wordprocessingDrawing" xmlns:w10="urn:schemas-microsoft-com:office:word" xmlns:w="http://schemas.openxmlformats.org/wordprocessingml/2006/main" xmlns:w14="http://schemas.microsoft.com/office/word/2010/wordml" xmlns:w15="http://schemas.microsoft.com/office/word/2012/wordml" xmlns:w16cex="http://schemas.microsoft.com/office/word/2018/wordml/cex" xmlns:w16cid="http://schemas.microsoft.com/office/word/2016/wordml/cid" xmlns:w16="http://schemas.microsoft.com/office/word/2018/wordml" xmlns:w16sdtdh="http://schemas.microsoft.com/office/word/2020/wordml/sdtdatahash" xmlns:w16se="http://schemas.microsoft.com/office/word/2015/wordml/symex" xmlns:wpg="http://schemas.microsoft.com/office/word/2010/wordprocessingGroup" xmlns:wpi="http://schemas.microsoft.com/office/word/2010/wordprocessingInk" xmlns:wne="http://schemas.microsoft.com/office/word/2006/wordml" xmlns:wps="http://schemas.microsoft.com/office/word/2010/wordprocessingShape" mc:Ignorable="w14 w15 w16se w16cid w16 w16cex w16sdtdh wp14">
   <w:body>
     <w:p>
       <w:pPr>
@@ -20,13 +20,19 @@
         <w:t>DHSI 20</w:t>
       </w:r>
       <w:r>
-        <w:t>21</w:t>
+        <w:t>2</w:t>
+      </w:r>
+      <w:r>
+        <w:t>2</w:t>
       </w:r>
       <w:r>
         <w:t>, Course #</w:t>
       </w:r>
       <w:r>
-        <w:t>12</w:t>
+        <w:t>3</w:t>
+      </w:r>
+      <w:r>
+        <w:t>2</w:t>
       </w:r>
       <w:r>
         <w:t xml:space="preserve">, Elisa Beshero-Bondar </w:t>
@@ -1138,7 +1144,7 @@
 </file>
 
 <file path=word/numbering.xml><?xml version="1.0" encoding="utf-8"?>
-<w:numbering xmlns:wpc="http://schemas.microsoft.com/office/word/2010/wordprocessingCanvas" xmlns:cx="http://schemas.microsoft.com/office/drawing/2014/chartex" xmlns:cx1="http://schemas.microsoft.com/office/drawing/2015/9/8/chartex" xmlns:cx2="http://schemas.microsoft.com/office/drawing/2015/10/21/chartex" xmlns:cx3="http://schemas.microsoft.com/office/drawing/2016/5/9/chartex" xmlns:cx4="http://schemas.microsoft.com/office/drawing/2016/5/10/chartex" xmlns:cx5="http://schemas.microsoft.com/office/drawing/2016/5/11/chartex" xmlns:cx6="http://schemas.microsoft.com/office/drawing/2016/5/12/chartex" xmlns:cx7="http://schemas.microsoft.com/office/drawing/2016/5/13/chartex" xmlns:cx8="http://schemas.microsoft.com/office/drawing/2016/5/14/chartex" xmlns:mc="http://schemas.openxmlformats.org/markup-compatibility/2006" xmlns:aink="http://schemas.microsoft.com/office/drawing/2016/ink" xmlns:am3d="http://schemas.microsoft.com/office/drawing/2017/model3d" xmlns:o="urn:schemas-microsoft-com:office:office" xmlns:r="http://schemas.openxmlformats.org/officeDocument/2006/relationships" xmlns:m="http://schemas.openxmlformats.org/officeDocument/2006/math" xmlns:v="urn:schemas-microsoft-com:vml" xmlns:wp14="http://schemas.microsoft.com/office/word/2010/wordprocessingDrawing" xmlns:wp="http://schemas.openxmlformats.org/drawingml/2006/wordprocessingDrawing" xmlns:w10="urn:schemas-microsoft-com:office:word" xmlns:w="http://schemas.openxmlformats.org/wordprocessingml/2006/main" xmlns:w14="http://schemas.microsoft.com/office/word/2010/wordml" xmlns:w15="http://schemas.microsoft.com/office/word/2012/wordml" xmlns:w16cex="http://schemas.microsoft.com/office/word/2018/wordml/cex" xmlns:w16cid="http://schemas.microsoft.com/office/word/2016/wordml/cid" xmlns:w16="http://schemas.microsoft.com/office/word/2018/wordml" xmlns:w16se="http://schemas.microsoft.com/office/word/2015/wordml/symex" xmlns:wpg="http://schemas.microsoft.com/office/word/2010/wordprocessingGroup" xmlns:wpi="http://schemas.microsoft.com/office/word/2010/wordprocessingInk" xmlns:wne="http://schemas.microsoft.com/office/word/2006/wordml" xmlns:wps="http://schemas.microsoft.com/office/word/2010/wordprocessingShape" mc:Ignorable="w14 w15 w16se w16cid w16 w16cex wp14">
+<w:numbering xmlns:wpc="http://schemas.microsoft.com/office/word/2010/wordprocessingCanvas" xmlns:cx="http://schemas.microsoft.com/office/drawing/2014/chartex" xmlns:cx1="http://schemas.microsoft.com/office/drawing/2015/9/8/chartex" xmlns:cx2="http://schemas.microsoft.com/office/drawing/2015/10/21/chartex" xmlns:cx3="http://schemas.microsoft.com/office/drawing/2016/5/9/chartex" xmlns:cx4="http://schemas.microsoft.com/office/drawing/2016/5/10/chartex" xmlns:cx5="http://schemas.microsoft.com/office/drawing/2016/5/11/chartex" xmlns:cx6="http://schemas.microsoft.com/office/drawing/2016/5/12/chartex" xmlns:cx7="http://schemas.microsoft.com/office/drawing/2016/5/13/chartex" xmlns:cx8="http://schemas.microsoft.com/office/drawing/2016/5/14/chartex" xmlns:mc="http://schemas.openxmlformats.org/markup-compatibility/2006" xmlns:aink="http://schemas.microsoft.com/office/drawing/2016/ink" xmlns:am3d="http://schemas.microsoft.com/office/drawing/2017/model3d" xmlns:o="urn:schemas-microsoft-com:office:office" xmlns:oel="http://schemas.microsoft.com/office/2019/extlst" xmlns:r="http://schemas.openxmlformats.org/officeDocument/2006/relationships" xmlns:m="http://schemas.openxmlformats.org/officeDocument/2006/math" xmlns:v="urn:schemas-microsoft-com:vml" xmlns:wp14="http://schemas.microsoft.com/office/word/2010/wordprocessingDrawing" xmlns:wp="http://schemas.openxmlformats.org/drawingml/2006/wordprocessingDrawing" xmlns:w10="urn:schemas-microsoft-com:office:word" xmlns:w="http://schemas.openxmlformats.org/wordprocessingml/2006/main" xmlns:w14="http://schemas.microsoft.com/office/word/2010/wordml" xmlns:w15="http://schemas.microsoft.com/office/word/2012/wordml" xmlns:w16cex="http://schemas.microsoft.com/office/word/2018/wordml/cex" xmlns:w16cid="http://schemas.microsoft.com/office/word/2016/wordml/cid" xmlns:w16="http://schemas.microsoft.com/office/word/2018/wordml" xmlns:w16sdtdh="http://schemas.microsoft.com/office/word/2020/wordml/sdtdatahash" xmlns:w16se="http://schemas.microsoft.com/office/word/2015/wordml/symex" xmlns:wpg="http://schemas.microsoft.com/office/word/2010/wordprocessingGroup" xmlns:wpi="http://schemas.microsoft.com/office/word/2010/wordprocessingInk" xmlns:wne="http://schemas.microsoft.com/office/word/2006/wordml" xmlns:wps="http://schemas.microsoft.com/office/word/2010/wordprocessingShape" mc:Ignorable="w14 w15 w16se w16cid w16 w16cex w16sdtdh wp14">
   <w:abstractNum w:abstractNumId="0" w15:restartNumberingAfterBreak="0">
     <w:nsid w:val="2E471189"/>
     <w:multiLevelType w:val="multilevel"/>
@@ -1817,29 +1823,29 @@
       </w:rPr>
     </w:lvl>
   </w:abstractNum>
-  <w:num w:numId="1">
+  <w:num w:numId="1" w16cid:durableId="102186366">
     <w:abstractNumId w:val="5"/>
   </w:num>
-  <w:num w:numId="2">
+  <w:num w:numId="2" w16cid:durableId="790704233">
     <w:abstractNumId w:val="2"/>
   </w:num>
-  <w:num w:numId="3">
+  <w:num w:numId="3" w16cid:durableId="1115708993">
     <w:abstractNumId w:val="0"/>
   </w:num>
-  <w:num w:numId="4">
+  <w:num w:numId="4" w16cid:durableId="1028026873">
     <w:abstractNumId w:val="1"/>
   </w:num>
-  <w:num w:numId="5">
+  <w:num w:numId="5" w16cid:durableId="1416053646">
     <w:abstractNumId w:val="4"/>
   </w:num>
-  <w:num w:numId="6">
+  <w:num w:numId="6" w16cid:durableId="995111729">
     <w:abstractNumId w:val="3"/>
   </w:num>
 </w:numbering>
 </file>
 
 <file path=word/styles.xml><?xml version="1.0" encoding="utf-8"?>
-<w:styles xmlns:mc="http://schemas.openxmlformats.org/markup-compatibility/2006" xmlns:r="http://schemas.openxmlformats.org/officeDocument/2006/relationships" xmlns:w="http://schemas.openxmlformats.org/wordprocessingml/2006/main" xmlns:w14="http://schemas.microsoft.com/office/word/2010/wordml" xmlns:w15="http://schemas.microsoft.com/office/word/2012/wordml" xmlns:w16cex="http://schemas.microsoft.com/office/word/2018/wordml/cex" xmlns:w16cid="http://schemas.microsoft.com/office/word/2016/wordml/cid" xmlns:w16="http://schemas.microsoft.com/office/word/2018/wordml" xmlns:w16se="http://schemas.microsoft.com/office/word/2015/wordml/symex" mc:Ignorable="w14 w15 w16se w16cid w16 w16cex">
+<w:styles xmlns:mc="http://schemas.openxmlformats.org/markup-compatibility/2006" xmlns:r="http://schemas.openxmlformats.org/officeDocument/2006/relationships" xmlns:w="http://schemas.openxmlformats.org/wordprocessingml/2006/main" xmlns:w14="http://schemas.microsoft.com/office/word/2010/wordml" xmlns:w15="http://schemas.microsoft.com/office/word/2012/wordml" xmlns:w16cex="http://schemas.microsoft.com/office/word/2018/wordml/cex" xmlns:w16cid="http://schemas.microsoft.com/office/word/2016/wordml/cid" xmlns:w16="http://schemas.microsoft.com/office/word/2018/wordml" xmlns:w16sdtdh="http://schemas.microsoft.com/office/word/2020/wordml/sdtdatahash" xmlns:w16se="http://schemas.microsoft.com/office/word/2015/wordml/symex" mc:Ignorable="w14 w15 w16se w16cid w16 w16cex w16sdtdh">
   <w:docDefaults>
     <w:rPrDefault>
       <w:rPr>
@@ -2326,6 +2332,7 @@
   <w:style w:type="character" w:default="1" w:styleId="DefaultParagraphFont">
     <w:name w:val="Default Paragraph Font"/>
     <w:uiPriority w:val="1"/>
+    <w:semiHidden/>
     <w:unhideWhenUsed/>
   </w:style>
   <w:style w:type="table" w:default="1" w:styleId="TableNormal">

</xml_diff>